<commit_message>
Minor mistake in UAT corrected
</commit_message>
<xml_diff>
--- a/UATs/Bug 2 UAT.docx
+++ b/UATs/Bug 2 UAT.docx
@@ -238,14 +238,22 @@
         <w:t xml:space="preserve"> </w:t>
       </w:r>
       <w:r>
-        <w:t xml:space="preserve">Bug 1 </w:t>
+        <w:t xml:space="preserve">Bug </w:t>
+      </w:r>
+      <w:r>
+        <w:t>2</w:t>
+      </w:r>
+      <w:bookmarkStart w:id="2" w:name="_GoBack"/>
+      <w:bookmarkEnd w:id="2"/>
+      <w:r>
+        <w:t xml:space="preserve"> </w:t>
       </w:r>
     </w:p>
     <w:p>
       <w:pPr>
         <w:pStyle w:val="Heading2"/>
       </w:pPr>
-      <w:bookmarkStart w:id="2" w:name="_Toc43786489"/>
+      <w:bookmarkStart w:id="3" w:name="_Toc43786489"/>
       <w:r>
         <w:t>Use Case</w:t>
       </w:r>
@@ -268,7 +276,7 @@
       <w:r>
         <w:t>Test Components</w:t>
       </w:r>
-      <w:bookmarkEnd w:id="2"/>
+      <w:bookmarkEnd w:id="3"/>
       <w:r>
         <w:t>/Requirements</w:t>
       </w:r>
@@ -306,7 +314,7 @@
       <w:pPr>
         <w:pStyle w:val="Heading2"/>
       </w:pPr>
-      <w:bookmarkStart w:id="3" w:name="_Toc43786490"/>
+      <w:bookmarkStart w:id="4" w:name="_Toc43786490"/>
       <w:r>
         <w:t>User Groups</w:t>
       </w:r>
@@ -334,7 +342,7 @@
       <w:r>
         <w:br w:type="page"/>
       </w:r>
-      <w:bookmarkEnd w:id="3"/>
+      <w:bookmarkEnd w:id="4"/>
       <w:r>
         <w:lastRenderedPageBreak/>
         <w:t xml:space="preserve">Script </w:t>
@@ -353,17 +361,17 @@
       <w:pPr>
         <w:pStyle w:val="Heading3"/>
       </w:pPr>
-      <w:bookmarkStart w:id="4" w:name="_Toc43786491"/>
+      <w:bookmarkStart w:id="5" w:name="_Toc43786491"/>
       <w:r>
         <w:t>Script Description</w:t>
       </w:r>
-      <w:bookmarkEnd w:id="4"/>
+      <w:bookmarkEnd w:id="5"/>
     </w:p>
     <w:p>
       <w:pPr>
         <w:pStyle w:val="ListBullet"/>
       </w:pPr>
-      <w:bookmarkStart w:id="5" w:name="_Toc43786492"/>
+      <w:bookmarkStart w:id="6" w:name="_Toc43786492"/>
       <w:r>
         <w:t>UAT for Bug 2 of the BRLS System</w:t>
       </w:r>
@@ -375,7 +383,7 @@
       <w:r>
         <w:t>Testing Requirements</w:t>
       </w:r>
-      <w:bookmarkEnd w:id="5"/>
+      <w:bookmarkEnd w:id="6"/>
     </w:p>
     <w:p>
       <w:r>
@@ -397,11 +405,11 @@
       <w:pPr>
         <w:pStyle w:val="Heading3"/>
       </w:pPr>
-      <w:bookmarkStart w:id="6" w:name="_Toc43786493"/>
+      <w:bookmarkStart w:id="7" w:name="_Toc43786493"/>
       <w:r>
         <w:t>Setup</w:t>
       </w:r>
-      <w:bookmarkEnd w:id="6"/>
+      <w:bookmarkEnd w:id="7"/>
     </w:p>
     <w:p>
       <w:pPr>
@@ -439,7 +447,7 @@
       <w:pPr>
         <w:pStyle w:val="Heading3"/>
       </w:pPr>
-      <w:bookmarkStart w:id="7" w:name="_Toc43786494"/>
+      <w:bookmarkStart w:id="8" w:name="_Toc43786494"/>
       <w:r>
         <w:t>Teardown</w:t>
       </w:r>
@@ -460,7 +468,7 @@
       <w:r>
         <w:t>Script Steps</w:t>
       </w:r>
-      <w:bookmarkEnd w:id="7"/>
+      <w:bookmarkEnd w:id="8"/>
     </w:p>
     <w:tbl>
       <w:tblPr>
@@ -969,19 +977,11 @@
           </w:tcPr>
           <w:p>
             <w:r>
-              <w:t xml:space="preserve">16/10/20 </w:t>
-            </w:r>
-            <w:r>
-              <w:t>4</w:t>
-            </w:r>
-            <w:r>
-              <w:t>:</w:t>
+              <w:t>16/10/20 4:</w:t>
             </w:r>
             <w:r>
               <w:t>2</w:t>
             </w:r>
-            <w:bookmarkStart w:id="8" w:name="_GoBack"/>
-            <w:bookmarkEnd w:id="8"/>
             <w:r>
               <w:t>4</w:t>
             </w:r>
@@ -1294,7 +1294,7 @@
         <w:noProof/>
         <w:sz w:val="16"/>
       </w:rPr>
-      <w:t>10/24/2020</w:t>
+      <w:t>10/30/2020</w:t>
     </w:r>
     <w:r>
       <w:rPr>
@@ -1532,7 +1532,7 @@
         <w:noProof/>
         <w:sz w:val="16"/>
       </w:rPr>
-      <w:t>10/24/2020</w:t>
+      <w:t>10/30/2020</w:t>
     </w:r>
     <w:r>
       <w:rPr>
@@ -4707,6 +4707,7 @@
     <w:lsdException w:name="HTML Sample" w:semiHidden="1" w:unhideWhenUsed="1"/>
     <w:lsdException w:name="HTML Typewriter" w:semiHidden="1" w:unhideWhenUsed="1"/>
     <w:lsdException w:name="HTML Variable" w:semiHidden="1" w:unhideWhenUsed="1"/>
+    <w:lsdException w:name="Normal Table" w:semiHidden="1" w:unhideWhenUsed="1"/>
     <w:lsdException w:name="annotation subject" w:semiHidden="1" w:unhideWhenUsed="1"/>
     <w:lsdException w:name="No List" w:semiHidden="1" w:unhideWhenUsed="1"/>
     <w:lsdException w:name="Outline List 1" w:semiHidden="1" w:unhideWhenUsed="1"/>
@@ -4749,8 +4750,11 @@
     <w:lsdException w:name="Table Contemporary" w:semiHidden="1" w:unhideWhenUsed="1"/>
     <w:lsdException w:name="Table Elegant" w:semiHidden="1" w:unhideWhenUsed="1"/>
     <w:lsdException w:name="Table Professional" w:semiHidden="1" w:unhideWhenUsed="1"/>
+    <w:lsdException w:name="Table Subtle 1" w:semiHidden="1" w:unhideWhenUsed="1"/>
     <w:lsdException w:name="Table Subtle 2" w:semiHidden="1" w:unhideWhenUsed="1"/>
     <w:lsdException w:name="Table Web 1" w:semiHidden="1" w:unhideWhenUsed="1"/>
+    <w:lsdException w:name="Table Web 2" w:semiHidden="1" w:unhideWhenUsed="1"/>
+    <w:lsdException w:name="Table Web 3" w:semiHidden="1" w:unhideWhenUsed="1"/>
     <w:lsdException w:name="Balloon Text" w:semiHidden="1" w:unhideWhenUsed="1"/>
     <w:lsdException w:name="Table Theme" w:semiHidden="1" w:unhideWhenUsed="1"/>
     <w:lsdException w:name="Placeholder Text" w:semiHidden="1" w:uiPriority="99"/>

</xml_diff>